<commit_message>
Cập nhật file Word trong thư mục TestDTS
</commit_message>
<xml_diff>
--- a/TestDTS/Các bước cài đặt môi trường.docx
+++ b/TestDTS/Các bước cài đặt môi trường.docx
@@ -423,16 +423,34 @@
           <w:sz w:val="30"/>
           <w:szCs w:val="30"/>
         </w:rPr>
-        <w:t>trường</w:t>
-      </w:r>
-      <w:proofErr w:type="spellEnd"/>
+        <w:t>trườ</w:t>
+      </w:r>
       <w:r>
         <w:rPr>
           <w:rFonts w:ascii="Times New Roman" w:hAnsi="Times New Roman" w:cs="Times New Roman"/>
           <w:sz w:val="30"/>
           <w:szCs w:val="30"/>
         </w:rPr>
-        <w:t xml:space="preserve"> frond end </w:t>
+        <w:t>ng</w:t>
+      </w:r>
+      <w:proofErr w:type="spellEnd"/>
+      <w:r>
+        <w:rPr>
+          <w:rFonts w:ascii="Times New Roman" w:hAnsi="Times New Roman" w:cs="Times New Roman"/>
+          <w:sz w:val="30"/>
+          <w:szCs w:val="30"/>
+        </w:rPr>
+        <w:t xml:space="preserve"> front</w:t>
+      </w:r>
+      <w:bookmarkStart w:id="0" w:name="_GoBack"/>
+      <w:bookmarkEnd w:id="0"/>
+      <w:r>
+        <w:rPr>
+          <w:rFonts w:ascii="Times New Roman" w:hAnsi="Times New Roman" w:cs="Times New Roman"/>
+          <w:sz w:val="30"/>
+          <w:szCs w:val="30"/>
+        </w:rPr>
+        <w:t xml:space="preserve"> end </w:t>
       </w:r>
       <w:proofErr w:type="spellStart"/>
       <w:r>
@@ -1414,9 +1432,17 @@
           <w:sz w:val="28"/>
           <w:szCs w:val="28"/>
         </w:rPr>
-        <w:t>github:</w:t>
-      </w:r>
-      <w:proofErr w:type="spellEnd"/>
+        <w:t>github</w:t>
+      </w:r>
+      <w:proofErr w:type="spellEnd"/>
+      <w:r>
+        <w:rPr>
+          <w:rFonts w:ascii="Times New Roman" w:hAnsi="Times New Roman" w:cs="Times New Roman"/>
+          <w:sz w:val="28"/>
+          <w:szCs w:val="28"/>
+        </w:rPr>
+        <w:t>:</w:t>
+      </w:r>
     </w:p>
     <w:p>
       <w:pPr>
@@ -1630,15 +1656,7 @@
           <w:sz w:val="28"/>
           <w:szCs w:val="28"/>
         </w:rPr>
-        <w:t xml:space="preserve"> “</w:t>
-      </w:r>
-      <w:r>
-        <w:rPr>
-          <w:rFonts w:ascii="Times New Roman" w:hAnsi="Times New Roman" w:cs="Times New Roman"/>
-          <w:sz w:val="28"/>
-          <w:szCs w:val="28"/>
-        </w:rPr>
-        <w:t xml:space="preserve">pip install -r </w:t>
+        <w:t xml:space="preserve"> “pip install -r </w:t>
       </w:r>
       <w:proofErr w:type="spellStart"/>
       <w:r>
@@ -2090,6 +2108,7 @@
       <w:r>
         <w:rPr>
           <w:rFonts w:ascii="Times New Roman" w:hAnsi="Times New Roman" w:cs="Times New Roman"/>
+          <w:noProof/>
           <w:sz w:val="28"/>
           <w:szCs w:val="28"/>
         </w:rPr>
@@ -2638,7 +2657,7 @@
           <w:szCs w:val="28"/>
         </w:rPr>
       </w:pPr>
-      <w:hyperlink r:id="rId10" w:history="1">
+      <w:hyperlink r:id="rId10" w:anchor="previous-ssms-releases" w:history="1">
         <w:r>
           <w:rPr>
             <w:rStyle w:val="Hyperlink"/>
@@ -4724,8 +4743,6 @@
         </w:rPr>
         <w:t xml:space="preserve"> ạ!</w:t>
       </w:r>
-      <w:bookmarkStart w:id="0" w:name="_GoBack"/>
-      <w:bookmarkEnd w:id="0"/>
     </w:p>
     <w:p>
       <w:pPr>
@@ -4879,6 +4896,7 @@
       <w:r>
         <w:rPr>
           <w:rFonts w:ascii="Times New Roman" w:hAnsi="Times New Roman" w:cs="Times New Roman"/>
+          <w:noProof/>
           <w:sz w:val="28"/>
           <w:szCs w:val="28"/>
         </w:rPr>
@@ -5124,6 +5142,7 @@
       <w:r>
         <w:rPr>
           <w:rFonts w:ascii="Times New Roman" w:hAnsi="Times New Roman" w:cs="Times New Roman"/>
+          <w:noProof/>
           <w:sz w:val="28"/>
           <w:szCs w:val="28"/>
         </w:rPr>
@@ -5316,6 +5335,7 @@
       <w:r>
         <w:rPr>
           <w:rFonts w:ascii="Times New Roman" w:hAnsi="Times New Roman" w:cs="Times New Roman"/>
+          <w:noProof/>
           <w:sz w:val="28"/>
           <w:szCs w:val="28"/>
         </w:rPr>
@@ -5661,6 +5681,7 @@
       <w:r>
         <w:rPr>
           <w:rFonts w:ascii="Times New Roman" w:hAnsi="Times New Roman" w:cs="Times New Roman"/>
+          <w:noProof/>
           <w:sz w:val="28"/>
           <w:szCs w:val="28"/>
         </w:rPr>

</xml_diff>